<commit_message>
Cleaned Assn 1 Folder. Added Assn 3 & 4.
</commit_message>
<xml_diff>
--- a/Final List of Assignments  for Data Science.docx
+++ b/Final List of Assignments  for Data Science.docx
@@ -23,6 +23,7 @@
         </w:rPr>
         <w:t xml:space="preserve">Final List of </w:t>
       </w:r>
+      <w:proofErr w:type="gramStart"/>
       <w:r>
         <w:rPr>
           <w:b/>
@@ -39,7 +40,17 @@
           <w:sz w:val="28"/>
           <w:szCs w:val="28"/>
         </w:rPr>
-        <w:t xml:space="preserve">  for Data Science</w:t>
+        <w:t xml:space="preserve">  for</w:t>
+      </w:r>
+      <w:proofErr w:type="gramEnd"/>
+      <w:r>
+        <w:rPr>
+          <w:b/>
+          <w:bCs/>
+          <w:sz w:val="28"/>
+          <w:szCs w:val="28"/>
+        </w:rPr>
+        <w:t xml:space="preserve"> Data Science</w:t>
       </w:r>
     </w:p>
     <w:p>
@@ -181,7 +192,51 @@
           <w:szCs w:val="24"/>
           <w:lang w:eastAsia="en-IN" w:bidi="mr-IN"/>
         </w:rPr>
-        <w:t>Read a data from different formats(like csv,xls),indexing and selecting data, sort data,</w:t>
+        <w:t xml:space="preserve">Read a data from different </w:t>
+      </w:r>
+      <w:proofErr w:type="gramStart"/>
+      <w:r>
+        <w:rPr>
+          <w:rFonts w:ascii="Times New Roman" w:hAnsi="Times New Roman"/>
+          <w:color w:val="000000"/>
+          <w:sz w:val="24"/>
+          <w:szCs w:val="24"/>
+          <w:lang w:eastAsia="en-IN" w:bidi="mr-IN"/>
+        </w:rPr>
+        <w:t>formats(</w:t>
+      </w:r>
+      <w:proofErr w:type="gramEnd"/>
+      <w:r>
+        <w:rPr>
+          <w:rFonts w:ascii="Times New Roman" w:hAnsi="Times New Roman"/>
+          <w:color w:val="000000"/>
+          <w:sz w:val="24"/>
+          <w:szCs w:val="24"/>
+          <w:lang w:eastAsia="en-IN" w:bidi="mr-IN"/>
+        </w:rPr>
+        <w:t xml:space="preserve">like </w:t>
+      </w:r>
+      <w:proofErr w:type="spellStart"/>
+      <w:r>
+        <w:rPr>
+          <w:rFonts w:ascii="Times New Roman" w:hAnsi="Times New Roman"/>
+          <w:color w:val="000000"/>
+          <w:sz w:val="24"/>
+          <w:szCs w:val="24"/>
+          <w:lang w:eastAsia="en-IN" w:bidi="mr-IN"/>
+        </w:rPr>
+        <w:t>csv,xls</w:t>
+      </w:r>
+      <w:proofErr w:type="spellEnd"/>
+      <w:r>
+        <w:rPr>
+          <w:rFonts w:ascii="Times New Roman" w:hAnsi="Times New Roman"/>
+          <w:color w:val="000000"/>
+          <w:sz w:val="24"/>
+          <w:szCs w:val="24"/>
+          <w:lang w:eastAsia="en-IN" w:bidi="mr-IN"/>
+        </w:rPr>
+        <w:t>),indexing and selecting data, sort data,</w:t>
       </w:r>
       <w:r>
         <w:rPr>
@@ -221,7 +276,29 @@
           <w:szCs w:val="24"/>
           <w:lang w:eastAsia="en-IN" w:bidi="mr-IN"/>
         </w:rPr>
-        <w:t>checking data types of each column, counting unique values of data, format of each column, converting variable data type (e.g. from long to short, vise versa), identifying missing values and fill in the missing values.</w:t>
+        <w:t xml:space="preserve">checking data types of each column, counting unique values of data, format of each column, converting variable data type (e.g. from long to short, </w:t>
+      </w:r>
+      <w:proofErr w:type="spellStart"/>
+      <w:r>
+        <w:rPr>
+          <w:rFonts w:ascii="Times New Roman" w:hAnsi="Times New Roman"/>
+          <w:color w:val="000000"/>
+          <w:sz w:val="24"/>
+          <w:szCs w:val="24"/>
+          <w:lang w:eastAsia="en-IN" w:bidi="mr-IN"/>
+        </w:rPr>
+        <w:t>vise</w:t>
+      </w:r>
+      <w:proofErr w:type="spellEnd"/>
+      <w:r>
+        <w:rPr>
+          <w:rFonts w:ascii="Times New Roman" w:hAnsi="Times New Roman"/>
+          <w:color w:val="000000"/>
+          <w:sz w:val="24"/>
+          <w:szCs w:val="24"/>
+          <w:lang w:eastAsia="en-IN" w:bidi="mr-IN"/>
+        </w:rPr>
+        <w:t xml:space="preserve"> versa), identifying missing values and fill in the missing values.</w:t>
       </w:r>
     </w:p>
     <w:p>
@@ -307,7 +384,51 @@
           <w:szCs w:val="24"/>
           <w:lang w:eastAsia="en-IN" w:bidi="mr-IN"/>
         </w:rPr>
-        <w:t xml:space="preserve">Compute and display summary statistics for each feature available in the dataset. (eg. minimum value, maximum value, mean, range, standard deviation, variance  and percentiles · </w:t>
+        <w:t>Compute and display summary statistics for each feature available in the dataset. (</w:t>
+      </w:r>
+      <w:proofErr w:type="spellStart"/>
+      <w:r>
+        <w:rPr>
+          <w:rFonts w:ascii="Times New Roman" w:hAnsi="Times New Roman"/>
+          <w:color w:val="000000"/>
+          <w:sz w:val="24"/>
+          <w:szCs w:val="24"/>
+          <w:lang w:eastAsia="en-IN" w:bidi="mr-IN"/>
+        </w:rPr>
+        <w:t>eg.</w:t>
+      </w:r>
+      <w:proofErr w:type="spellEnd"/>
+      <w:r>
+        <w:rPr>
+          <w:rFonts w:ascii="Times New Roman" w:hAnsi="Times New Roman"/>
+          <w:color w:val="000000"/>
+          <w:sz w:val="24"/>
+          <w:szCs w:val="24"/>
+          <w:lang w:eastAsia="en-IN" w:bidi="mr-IN"/>
+        </w:rPr>
+        <w:t xml:space="preserve"> minimum value, maximum value, mean, range, standard deviation, </w:t>
+      </w:r>
+      <w:proofErr w:type="gramStart"/>
+      <w:r>
+        <w:rPr>
+          <w:rFonts w:ascii="Times New Roman" w:hAnsi="Times New Roman"/>
+          <w:color w:val="000000"/>
+          <w:sz w:val="24"/>
+          <w:szCs w:val="24"/>
+          <w:lang w:eastAsia="en-IN" w:bidi="mr-IN"/>
+        </w:rPr>
+        <w:t>variance  and</w:t>
+      </w:r>
+      <w:proofErr w:type="gramEnd"/>
+      <w:r>
+        <w:rPr>
+          <w:rFonts w:ascii="Times New Roman" w:hAnsi="Times New Roman"/>
+          <w:color w:val="000000"/>
+          <w:sz w:val="24"/>
+          <w:szCs w:val="24"/>
+          <w:lang w:eastAsia="en-IN" w:bidi="mr-IN"/>
+        </w:rPr>
+        <w:t xml:space="preserve"> percentiles · </w:t>
       </w:r>
     </w:p>
     <w:p>
@@ -341,17 +462,7 @@
           <w:szCs w:val="24"/>
           <w:lang w:eastAsia="en-IN" w:bidi="mr-IN"/>
         </w:rPr>
-        <w:t>taset to illustrate the</w:t>
-      </w:r>
-      <w:r>
-        <w:rPr>
-          <w:rFonts w:ascii="Times New Roman" w:hAnsi="Times New Roman"/>
-          <w:color w:val="000000"/>
-          <w:sz w:val="24"/>
-          <w:szCs w:val="24"/>
-          <w:lang w:eastAsia="en-IN" w:bidi="mr-IN"/>
-        </w:rPr>
-        <w:t xml:space="preserve"> feature</w:t>
+        <w:t>taset to illustrate the feature</w:t>
       </w:r>
       <w:r>
         <w:rPr>
@@ -371,27 +482,7 @@
           <w:szCs w:val="24"/>
           <w:lang w:eastAsia="en-IN" w:bidi="mr-IN"/>
         </w:rPr>
-        <w:t>ibutions</w:t>
-      </w:r>
-      <w:r>
-        <w:rPr>
-          <w:rFonts w:ascii="Times New Roman" w:hAnsi="Times New Roman"/>
-          <w:color w:val="000000"/>
-          <w:sz w:val="24"/>
-          <w:szCs w:val="24"/>
-          <w:lang w:eastAsia="en-IN" w:bidi="mr-IN"/>
-        </w:rPr>
-        <w:t>.</w:t>
-      </w:r>
-      <w:r>
-        <w:rPr>
-          <w:rFonts w:ascii="Times New Roman" w:hAnsi="Times New Roman"/>
-          <w:color w:val="000000"/>
-          <w:sz w:val="24"/>
-          <w:szCs w:val="24"/>
-          <w:lang w:eastAsia="en-IN" w:bidi="mr-IN"/>
-        </w:rPr>
-        <w:t>, Data cleaning, Data integration, Data</w:t>
+        <w:t>ibutions., Data cleaning, Data integration, Data</w:t>
       </w:r>
       <w:r>
         <w:rPr>
@@ -493,27 +584,71 @@
           <w:szCs w:val="24"/>
           <w:lang w:eastAsia="en-IN" w:bidi="mr-IN"/>
         </w:rPr>
-        <w:t xml:space="preserve"> 1 or 2 and apply </w:t>
-      </w:r>
-      <w:r>
-        <w:rPr>
-          <w:rFonts w:ascii="Times New Roman" w:hAnsi="Times New Roman"/>
-          <w:color w:val="000000"/>
-          <w:sz w:val="24"/>
-          <w:szCs w:val="24"/>
-          <w:lang w:eastAsia="en-IN" w:bidi="mr-IN"/>
-        </w:rPr>
-        <w:t xml:space="preserve"> Linear Regression/</w:t>
-      </w:r>
-      <w:r>
-        <w:rPr>
-          <w:rFonts w:ascii="Times New Roman" w:hAnsi="Times New Roman"/>
-          <w:color w:val="000000"/>
-          <w:sz w:val="24"/>
-          <w:szCs w:val="24"/>
-          <w:lang w:eastAsia="en-IN" w:bidi="mr-IN"/>
-        </w:rPr>
-        <w:t xml:space="preserve">Logistic Regression .  Infer the result using  accuracy score </w:t>
+        <w:t xml:space="preserve"> 1 or 2 and </w:t>
+      </w:r>
+      <w:proofErr w:type="gramStart"/>
+      <w:r>
+        <w:rPr>
+          <w:rFonts w:ascii="Times New Roman" w:hAnsi="Times New Roman"/>
+          <w:color w:val="000000"/>
+          <w:sz w:val="24"/>
+          <w:szCs w:val="24"/>
+          <w:lang w:eastAsia="en-IN" w:bidi="mr-IN"/>
+        </w:rPr>
+        <w:t xml:space="preserve">apply </w:t>
+      </w:r>
+      <w:r>
+        <w:rPr>
+          <w:rFonts w:ascii="Times New Roman" w:hAnsi="Times New Roman"/>
+          <w:color w:val="000000"/>
+          <w:sz w:val="24"/>
+          <w:szCs w:val="24"/>
+          <w:lang w:eastAsia="en-IN" w:bidi="mr-IN"/>
+        </w:rPr>
+        <w:t xml:space="preserve"> Linear</w:t>
+      </w:r>
+      <w:proofErr w:type="gramEnd"/>
+      <w:r>
+        <w:rPr>
+          <w:rFonts w:ascii="Times New Roman" w:hAnsi="Times New Roman"/>
+          <w:color w:val="000000"/>
+          <w:sz w:val="24"/>
+          <w:szCs w:val="24"/>
+          <w:lang w:eastAsia="en-IN" w:bidi="mr-IN"/>
+        </w:rPr>
+        <w:t xml:space="preserve"> Regression/</w:t>
+      </w:r>
+      <w:r>
+        <w:rPr>
+          <w:rFonts w:ascii="Times New Roman" w:hAnsi="Times New Roman"/>
+          <w:color w:val="000000"/>
+          <w:sz w:val="24"/>
+          <w:szCs w:val="24"/>
+          <w:lang w:eastAsia="en-IN" w:bidi="mr-IN"/>
+        </w:rPr>
+        <w:t xml:space="preserve">Logistic Regression .  Infer the result </w:t>
+      </w:r>
+      <w:proofErr w:type="gramStart"/>
+      <w:r>
+        <w:rPr>
+          <w:rFonts w:ascii="Times New Roman" w:hAnsi="Times New Roman"/>
+          <w:color w:val="000000"/>
+          <w:sz w:val="24"/>
+          <w:szCs w:val="24"/>
+          <w:lang w:eastAsia="en-IN" w:bidi="mr-IN"/>
+        </w:rPr>
+        <w:t>using  accuracy</w:t>
+      </w:r>
+      <w:proofErr w:type="gramEnd"/>
+      <w:r>
+        <w:rPr>
+          <w:rFonts w:ascii="Times New Roman" w:hAnsi="Times New Roman"/>
+          <w:color w:val="000000"/>
+          <w:sz w:val="24"/>
+          <w:szCs w:val="24"/>
+          <w:lang w:eastAsia="en-IN" w:bidi="mr-IN"/>
+        </w:rPr>
+        <w:t xml:space="preserve"> score </w:t>
       </w:r>
     </w:p>
     <w:p>
@@ -575,7 +710,18 @@
           <w:szCs w:val="24"/>
           <w:lang w:eastAsia="en-IN" w:bidi="mr-IN"/>
         </w:rPr>
-        <w:t xml:space="preserve"> in Python </w:t>
+        <w:t xml:space="preserve"> in </w:t>
+      </w:r>
+      <w:proofErr w:type="gramStart"/>
+      <w:r>
+        <w:rPr>
+          <w:rFonts w:ascii="Times New Roman" w:hAnsi="Times New Roman"/>
+          <w:color w:val="000000"/>
+          <w:sz w:val="24"/>
+          <w:szCs w:val="24"/>
+          <w:lang w:eastAsia="en-IN" w:bidi="mr-IN"/>
+        </w:rPr>
+        <w:t xml:space="preserve">Python </w:t>
       </w:r>
       <w:r>
         <w:rPr>
@@ -595,7 +741,18 @@
           <w:szCs w:val="24"/>
           <w:lang w:eastAsia="en-IN" w:bidi="mr-IN"/>
         </w:rPr>
-        <w:t xml:space="preserve">using any classification model </w:t>
+        <w:t>using</w:t>
+      </w:r>
+      <w:proofErr w:type="gramEnd"/>
+      <w:r>
+        <w:rPr>
+          <w:rFonts w:ascii="Times New Roman" w:hAnsi="Times New Roman"/>
+          <w:color w:val="000000"/>
+          <w:sz w:val="24"/>
+          <w:szCs w:val="24"/>
+          <w:lang w:eastAsia="en-IN" w:bidi="mr-IN"/>
+        </w:rPr>
+        <w:t xml:space="preserve"> any classification model </w:t>
       </w:r>
       <w:r>
         <w:rPr>
@@ -635,37 +792,7 @@
           <w:szCs w:val="24"/>
           <w:lang w:eastAsia="en-IN" w:bidi="mr-IN"/>
         </w:rPr>
-        <w:t xml:space="preserve">and infer the result </w:t>
-      </w:r>
-      <w:r>
-        <w:rPr>
-          <w:rFonts w:ascii="Times New Roman" w:hAnsi="Times New Roman"/>
-          <w:color w:val="000000"/>
-          <w:sz w:val="24"/>
-          <w:szCs w:val="24"/>
-          <w:lang w:eastAsia="en-IN" w:bidi="mr-IN"/>
-        </w:rPr>
-        <w:t>using</w:t>
-      </w:r>
-      <w:r>
-        <w:rPr>
-          <w:rFonts w:ascii="Times New Roman" w:hAnsi="Times New Roman"/>
-          <w:color w:val="000000"/>
-          <w:sz w:val="24"/>
-          <w:szCs w:val="24"/>
-          <w:lang w:eastAsia="en-IN" w:bidi="mr-IN"/>
-        </w:rPr>
-        <w:t xml:space="preserve"> accuracy scor</w:t>
-      </w:r>
-      <w:r>
-        <w:rPr>
-          <w:rFonts w:ascii="Times New Roman" w:hAnsi="Times New Roman"/>
-          <w:color w:val="000000"/>
-          <w:sz w:val="24"/>
-          <w:szCs w:val="24"/>
-          <w:lang w:eastAsia="en-IN" w:bidi="mr-IN"/>
-        </w:rPr>
-        <w:t xml:space="preserve">e  </w:t>
+        <w:t xml:space="preserve">and infer the result using accuracy score  </w:t>
       </w:r>
       <w:r>
         <w:rPr>
@@ -695,7 +822,18 @@
           <w:szCs w:val="24"/>
           <w:lang w:eastAsia="en-IN" w:bidi="mr-IN"/>
         </w:rPr>
-        <w:t xml:space="preserve">with respect to feature selection and accuracy. Infer the result </w:t>
+        <w:t xml:space="preserve">with respect to feature selection and accuracy. Infer the </w:t>
+      </w:r>
+      <w:proofErr w:type="gramStart"/>
+      <w:r>
+        <w:rPr>
+          <w:rFonts w:ascii="Times New Roman" w:hAnsi="Times New Roman"/>
+          <w:color w:val="000000"/>
+          <w:sz w:val="24"/>
+          <w:szCs w:val="24"/>
+          <w:lang w:eastAsia="en-IN" w:bidi="mr-IN"/>
+        </w:rPr>
+        <w:t xml:space="preserve">result </w:t>
       </w:r>
       <w:r>
         <w:rPr>
@@ -715,7 +853,18 @@
           <w:szCs w:val="24"/>
           <w:lang w:eastAsia="en-IN" w:bidi="mr-IN"/>
         </w:rPr>
-        <w:t>which model best suit for the dataset chosen .</w:t>
+        <w:t>which</w:t>
+      </w:r>
+      <w:proofErr w:type="gramEnd"/>
+      <w:r>
+        <w:rPr>
+          <w:rFonts w:ascii="Times New Roman" w:hAnsi="Times New Roman"/>
+          <w:color w:val="000000"/>
+          <w:sz w:val="24"/>
+          <w:szCs w:val="24"/>
+          <w:lang w:eastAsia="en-IN" w:bidi="mr-IN"/>
+        </w:rPr>
+        <w:t xml:space="preserve"> model best suit for the dataset chosen .</w:t>
       </w:r>
     </w:p>
     <w:p>
@@ -767,7 +916,29 @@
           <w:szCs w:val="24"/>
           <w:lang w:eastAsia="en-IN" w:bidi="mr-IN"/>
         </w:rPr>
-        <w:t xml:space="preserve">data and its outcome ( assignment no 3 and  4) </w:t>
+        <w:t xml:space="preserve">data and its outcome </w:t>
+      </w:r>
+      <w:proofErr w:type="gramStart"/>
+      <w:r>
+        <w:rPr>
+          <w:rFonts w:ascii="Times New Roman" w:hAnsi="Times New Roman"/>
+          <w:color w:val="000000"/>
+          <w:sz w:val="24"/>
+          <w:szCs w:val="24"/>
+          <w:lang w:eastAsia="en-IN" w:bidi="mr-IN"/>
+        </w:rPr>
+        <w:t>( assignment</w:t>
+      </w:r>
+      <w:proofErr w:type="gramEnd"/>
+      <w:r>
+        <w:rPr>
+          <w:rFonts w:ascii="Times New Roman" w:hAnsi="Times New Roman"/>
+          <w:color w:val="000000"/>
+          <w:sz w:val="24"/>
+          <w:szCs w:val="24"/>
+          <w:lang w:eastAsia="en-IN" w:bidi="mr-IN"/>
+        </w:rPr>
+        <w:t xml:space="preserve"> no 3 and  4) </w:t>
       </w:r>
       <w:r>
         <w:rPr>
@@ -841,7 +1012,29 @@
           <w:szCs w:val="24"/>
           <w:lang w:eastAsia="en-IN" w:bidi="mr-IN"/>
         </w:rPr>
-        <w:t xml:space="preserve">Perform the  data visualization operations using </w:t>
+        <w:t xml:space="preserve">Perform </w:t>
+      </w:r>
+      <w:proofErr w:type="gramStart"/>
+      <w:r>
+        <w:rPr>
+          <w:rFonts w:ascii="Times New Roman" w:hAnsi="Times New Roman"/>
+          <w:color w:val="000000"/>
+          <w:sz w:val="24"/>
+          <w:szCs w:val="24"/>
+          <w:lang w:eastAsia="en-IN" w:bidi="mr-IN"/>
+        </w:rPr>
+        <w:t>the  data</w:t>
+      </w:r>
+      <w:proofErr w:type="gramEnd"/>
+      <w:r>
+        <w:rPr>
+          <w:rFonts w:ascii="Times New Roman" w:hAnsi="Times New Roman"/>
+          <w:color w:val="000000"/>
+          <w:sz w:val="24"/>
+          <w:szCs w:val="24"/>
+          <w:lang w:eastAsia="en-IN" w:bidi="mr-IN"/>
+        </w:rPr>
+        <w:t xml:space="preserve"> visualization operations using </w:t>
       </w:r>
       <w:r>
         <w:rPr>
@@ -951,7 +1144,29 @@
           <w:szCs w:val="24"/>
           <w:lang w:eastAsia="en-IN" w:bidi="mr-IN"/>
         </w:rPr>
-        <w:t xml:space="preserve"> Predictive analysis, Also </w:t>
+        <w:t xml:space="preserve"> Predictive analysis, </w:t>
+      </w:r>
+      <w:proofErr w:type="gramStart"/>
+      <w:r>
+        <w:rPr>
+          <w:rFonts w:ascii="Times New Roman" w:hAnsi="Times New Roman"/>
+          <w:color w:val="000000"/>
+          <w:sz w:val="24"/>
+          <w:szCs w:val="24"/>
+          <w:lang w:eastAsia="en-IN" w:bidi="mr-IN"/>
+        </w:rPr>
+        <w:t>Also</w:t>
+      </w:r>
+      <w:proofErr w:type="gramEnd"/>
+      <w:r>
+        <w:rPr>
+          <w:rFonts w:ascii="Times New Roman" w:hAnsi="Times New Roman"/>
+          <w:color w:val="000000"/>
+          <w:sz w:val="24"/>
+          <w:szCs w:val="24"/>
+          <w:lang w:eastAsia="en-IN" w:bidi="mr-IN"/>
+        </w:rPr>
+        <w:t xml:space="preserve"> </w:t>
       </w:r>
       <w:r>
         <w:rPr>
@@ -1020,6 +1235,13 @@
           <w:b/>
         </w:rPr>
       </w:pPr>
+      <w:r>
+        <w:rPr>
+          <w:rFonts w:ascii="Times New Roman" w:hAnsi="Times New Roman"/>
+          <w:b/>
+        </w:rPr>
+        <w:t>Leena Deshpande</w:t>
+      </w:r>
     </w:p>
     <w:p>
       <w:pPr>
@@ -1034,27 +1256,9 @@
           <w:rFonts w:ascii="Times New Roman" w:hAnsi="Times New Roman"/>
           <w:b/>
         </w:rPr>
-        <w:t>Leena Deshpande</w:t>
-      </w:r>
-    </w:p>
-    <w:p>
-      <w:pPr>
-        <w:jc w:val="both"/>
-        <w:rPr>
-          <w:rFonts w:ascii="Times New Roman" w:hAnsi="Times New Roman"/>
-          <w:b/>
-        </w:rPr>
-      </w:pPr>
-      <w:r>
-        <w:rPr>
-          <w:rFonts w:ascii="Times New Roman" w:hAnsi="Times New Roman"/>
-          <w:b/>
-        </w:rPr>
-        <w:lastRenderedPageBreak/>
         <w:t>Practical in Charge (TY-A1 and TY-A2 Batch)</w:t>
       </w:r>
     </w:p>
-    <w:p/>
     <w:sectPr>
       <w:type w:val="continuous"/>
       <w:pgSz w:w="12240" w:h="15840" w:code="1"/>

</xml_diff>